<commit_message>
sql window function rank() added
</commit_message>
<xml_diff>
--- a/notes/1. SQL Roadmap and Postgresql Installation.docx
+++ b/notes/1. SQL Roadmap and Postgresql Installation.docx
@@ -440,7 +440,6 @@
                 <w:szCs w:val="24"/>
               </w:rPr>
             </w:pPr>
-            <w:proofErr w:type="spellStart"/>
             <w:r>
               <w:rPr>
                 <w:sz w:val="24"/>
@@ -448,7 +447,6 @@
               </w:rPr>
               <w:t>PgAdmin</w:t>
             </w:r>
-            <w:proofErr w:type="spellEnd"/>
           </w:p>
         </w:tc>
       </w:tr>
@@ -1465,21 +1463,7 @@
           <w:sz w:val="32"/>
           <w:szCs w:val="32"/>
         </w:rPr>
-        <w:t xml:space="preserve">             </w:t>
-      </w:r>
-      <w:r>
-        <w:rPr>
-          <w:sz w:val="32"/>
-          <w:szCs w:val="32"/>
-        </w:rPr>
-        <w:t>LEAD</w:t>
-      </w:r>
-      <w:r>
-        <w:rPr>
-          <w:sz w:val="32"/>
-          <w:szCs w:val="32"/>
-        </w:rPr>
-        <w:t>, LAG</w:t>
+        <w:t xml:space="preserve">             LEAD, LAG</w:t>
       </w:r>
     </w:p>
     <w:p>
@@ -2593,23 +2577,7 @@
           <w:sz w:val="32"/>
           <w:szCs w:val="32"/>
         </w:rPr>
-        <w:t xml:space="preserve">-- After installation, open the </w:t>
-      </w:r>
-      <w:proofErr w:type="spellStart"/>
-      <w:r>
-        <w:rPr>
-          <w:sz w:val="32"/>
-          <w:szCs w:val="32"/>
-        </w:rPr>
-        <w:t>PgAdmin</w:t>
-      </w:r>
-      <w:proofErr w:type="spellEnd"/>
-      <w:r>
-        <w:rPr>
-          <w:sz w:val="32"/>
-          <w:szCs w:val="32"/>
-        </w:rPr>
-        <w:t>. Enter the password.</w:t>
+        <w:t>-- After installation, open the PgAdmin. Enter the password.</w:t>
       </w:r>
     </w:p>
     <w:p>

</xml_diff>